<commit_message>
Updated milestone document with add on
</commit_message>
<xml_diff>
--- a/Milestone1/Milestone 1.docx
+++ b/Milestone1/Milestone 1.docx
@@ -621,13 +621,7 @@
         <w:rPr>
           <w:rFonts w:ascii="Times New Roman" w:hAnsi="Times New Roman" w:cs="Times New Roman"/>
         </w:rPr>
-        <w:t>total</w:t>
-      </w:r>
-      <w:r>
-        <w:rPr>
-          <w:rFonts w:ascii="Times New Roman" w:hAnsi="Times New Roman" w:cs="Times New Roman"/>
-        </w:rPr>
-        <w:t>Count</w:t>
+        <w:t>totalCount</w:t>
       </w:r>
       <w:proofErr w:type="spellEnd"/>
       <w:r>
@@ -812,6 +806,7 @@
           <w:rFonts w:ascii="Times New Roman" w:hAnsi="Times New Roman" w:cs="Times New Roman"/>
           <w:b/>
           <w:bCs/>
+          <w:noProof/>
         </w:rPr>
         <w:lastRenderedPageBreak/>
         <w:drawing>
@@ -849,6 +844,88 @@
             </a:graphic>
           </wp:inline>
         </w:drawing>
+      </w:r>
+    </w:p>
+    <w:p>
+      <w:pPr>
+        <w:spacing w:after="160" w:line="259" w:lineRule="auto"/>
+        <w:rPr>
+          <w:rFonts w:ascii="Times New Roman" w:hAnsi="Times New Roman" w:cs="Times New Roman"/>
+          <w:b/>
+          <w:bCs/>
+        </w:rPr>
+      </w:pPr>
+      <w:r>
+        <w:rPr>
+          <w:rFonts w:ascii="Times New Roman" w:hAnsi="Times New Roman" w:cs="Times New Roman"/>
+          <w:b/>
+          <w:bCs/>
+        </w:rPr>
+        <w:br w:type="page"/>
+      </w:r>
+    </w:p>
+    <w:p>
+      <w:pPr>
+        <w:spacing w:line="480" w:lineRule="auto"/>
+        <w:ind w:firstLine="720"/>
+        <w:rPr>
+          <w:rFonts w:ascii="Times New Roman" w:hAnsi="Times New Roman" w:cs="Times New Roman"/>
+        </w:rPr>
+      </w:pPr>
+      <w:r>
+        <w:rPr>
+          <w:rFonts w:ascii="Times New Roman" w:hAnsi="Times New Roman" w:cs="Times New Roman"/>
+        </w:rPr>
+        <w:lastRenderedPageBreak/>
+        <w:t>An in</w:t>
+      </w:r>
+      <w:r>
+        <w:rPr>
+          <w:rFonts w:ascii="Times New Roman" w:hAnsi="Times New Roman" w:cs="Times New Roman"/>
+        </w:rPr>
+        <w:t xml:space="preserve">ventory is a program or system that manages some sort of assorted items, generally keeping track of </w:t>
+      </w:r>
+      <w:r>
+        <w:rPr>
+          <w:rFonts w:ascii="Times New Roman" w:hAnsi="Times New Roman" w:cs="Times New Roman"/>
+        </w:rPr>
+        <w:t xml:space="preserve">data like </w:t>
+      </w:r>
+      <w:r>
+        <w:rPr>
+          <w:rFonts w:ascii="Times New Roman" w:hAnsi="Times New Roman" w:cs="Times New Roman"/>
+        </w:rPr>
+        <w:t xml:space="preserve">item </w:t>
+      </w:r>
+      <w:r>
+        <w:rPr>
+          <w:rFonts w:ascii="Times New Roman" w:hAnsi="Times New Roman" w:cs="Times New Roman"/>
+        </w:rPr>
+        <w:t>details (size, shape, make, model, etc.)</w:t>
+      </w:r>
+      <w:r>
+        <w:rPr>
+          <w:rFonts w:ascii="Times New Roman" w:hAnsi="Times New Roman" w:cs="Times New Roman"/>
+        </w:rPr>
+        <w:t>, amount</w:t>
+      </w:r>
+      <w:r>
+        <w:rPr>
+          <w:rFonts w:ascii="Times New Roman" w:hAnsi="Times New Roman" w:cs="Times New Roman"/>
+        </w:rPr>
+        <w:t>, location</w:t>
+      </w:r>
+      <w:r>
+        <w:rPr>
+          <w:rFonts w:ascii="Times New Roman" w:hAnsi="Times New Roman" w:cs="Times New Roman"/>
+        </w:rPr>
+        <w:t xml:space="preserve">, and potentially cost in the case of a store. This would be the software equivalent of walking into a storeroom and writing everything down, except the software should stay in track with the storeroom. One huge advantage of this is that everything should be clearly visible, searchable, and there is no need to go sorting through containers to find a specific item. Also, the inventory can have </w:t>
+      </w:r>
+      <w:r>
+        <w:rPr>
+          <w:rFonts w:ascii="Times New Roman" w:hAnsi="Times New Roman" w:cs="Times New Roman"/>
+        </w:rPr>
+        <w:t xml:space="preserve">a history of items, who used them, when they were added/removed, and other useful data pertaining to usage. One of the most critical details for an inventory is the amount; an inventory should be able to have a quick look to see if an item is in stock or is unavailable. For my milestone project, I intend to create an inventory program for my church’s tech (cables, equipment, connectors, etc.) and some of the equipment is kept in unorganized boxes. One huge benefit to me would be knowing exactly what’s in the closet at any time without having to sort through boxes of wires. For a larger business like a hospital or even Amazon, being able to keep track of items and products is a huge task but can be easily handled using technology like an inventory system. </w:t>
       </w:r>
     </w:p>
     <w:sectPr>

</xml_diff>

<commit_message>
Added changes for Milestone 1 addon
</commit_message>
<xml_diff>
--- a/Milestone1/Milestone 1.docx
+++ b/Milestone1/Milestone 1.docx
@@ -871,13 +871,34 @@
         <w:rPr>
           <w:rFonts w:ascii="Times New Roman" w:hAnsi="Times New Roman" w:cs="Times New Roman"/>
         </w:rPr>
+        <w:sectPr>
+          <w:pgSz w:w="15840" w:h="12240" w:orient="landscape"/>
+          <w:pgMar w:top="1440" w:right="1440" w:bottom="1440" w:left="1440" w:header="720" w:footer="720" w:gutter="0"/>
+          <w:cols w:space="720"/>
+          <w:docGrid w:linePitch="360"/>
+        </w:sectPr>
+      </w:pPr>
+    </w:p>
+    <w:p>
+      <w:pPr>
+        <w:spacing w:line="480" w:lineRule="auto"/>
+        <w:ind w:firstLine="720"/>
+        <w:rPr>
+          <w:rFonts w:ascii="Times New Roman" w:hAnsi="Times New Roman" w:cs="Times New Roman"/>
+        </w:rPr>
       </w:pPr>
       <w:r>
         <w:rPr>
           <w:rFonts w:ascii="Times New Roman" w:hAnsi="Times New Roman" w:cs="Times New Roman"/>
         </w:rPr>
         <w:lastRenderedPageBreak/>
-        <w:t>An in</w:t>
+        <w:t xml:space="preserve">An </w:t>
+      </w:r>
+      <w:r>
+        <w:rPr>
+          <w:rFonts w:ascii="Times New Roman" w:hAnsi="Times New Roman" w:cs="Times New Roman"/>
+        </w:rPr>
+        <w:t>in</w:t>
       </w:r>
       <w:r>
         <w:rPr>
@@ -929,7 +950,7 @@
       </w:r>
     </w:p>
     <w:sectPr>
-      <w:pgSz w:w="15840" w:h="12240" w:orient="landscape"/>
+      <w:pgSz w:w="12240" w:h="15840"/>
       <w:pgMar w:top="1440" w:right="1440" w:bottom="1440" w:left="1440" w:header="720" w:footer="720" w:gutter="0"/>
       <w:cols w:space="720"/>
       <w:docGrid w:linePitch="360"/>

</xml_diff>